<commit_message>
Upload WriteUp Draft and changes
</commit_message>
<xml_diff>
--- a/prj/2/milestone/MileStone.docx
+++ b/prj/2/milestone/MileStone.docx
@@ -75,7 +75,14 @@
           <w:rFonts w:cs="Times New Roman"/>
           <w:sz w:val="22"/>
         </w:rPr>
-        <w:t>Project 2 Milestone</w:t>
+        <w:t xml:space="preserve">Project 2 </w:t>
+      </w:r>
+      <w:r>
+        <w:rPr>
+          <w:rFonts w:cs="Times New Roman"/>
+          <w:sz w:val="22"/>
+        </w:rPr>
+        <w:t>Writeup</w:t>
       </w:r>
     </w:p>
     <w:p>
@@ -91,7 +98,88 @@
           <w:sz w:val="22"/>
         </w:rPr>
         <w:tab/>
-        <w:t>My database proj</w:t>
+        <w:t xml:space="preserve">My database project utilizes three </w:t>
+      </w:r>
+      <w:r>
+        <w:rPr>
+          <w:rFonts w:cs="Times New Roman"/>
+          <w:sz w:val="22"/>
+        </w:rPr>
+        <w:t>table</w:t>
+      </w:r>
+      <w:r>
+        <w:rPr>
+          <w:rFonts w:cs="Times New Roman"/>
+          <w:sz w:val="22"/>
+        </w:rPr>
+        <w:t xml:space="preserve">: </w:t>
+      </w:r>
+      <w:proofErr w:type="spellStart"/>
+      <w:r>
+        <w:rPr>
+          <w:rFonts w:cs="Times New Roman"/>
+          <w:sz w:val="22"/>
+        </w:rPr>
+        <w:t>student</w:t>
+      </w:r>
+      <w:r>
+        <w:rPr>
+          <w:rFonts w:cs="Times New Roman"/>
+          <w:sz w:val="22"/>
+        </w:rPr>
+        <w:t>Data</w:t>
+      </w:r>
+      <w:proofErr w:type="spellEnd"/>
+      <w:r>
+        <w:rPr>
+          <w:rFonts w:cs="Times New Roman"/>
+          <w:sz w:val="22"/>
+        </w:rPr>
+        <w:t xml:space="preserve"> table</w:t>
+      </w:r>
+      <w:r>
+        <w:rPr>
+          <w:rFonts w:cs="Times New Roman"/>
+          <w:sz w:val="22"/>
+        </w:rPr>
+        <w:t xml:space="preserve">, </w:t>
+      </w:r>
+      <w:proofErr w:type="spellStart"/>
+      <w:r>
+        <w:rPr>
+          <w:rFonts w:cs="Times New Roman"/>
+          <w:sz w:val="22"/>
+        </w:rPr>
+        <w:t>Marist</w:t>
+      </w:r>
+      <w:r>
+        <w:rPr>
+          <w:rFonts w:cs="Times New Roman"/>
+          <w:sz w:val="22"/>
+        </w:rPr>
+        <w:t>Data</w:t>
+      </w:r>
+      <w:proofErr w:type="spellEnd"/>
+      <w:r>
+        <w:rPr>
+          <w:rFonts w:cs="Times New Roman"/>
+          <w:sz w:val="22"/>
+        </w:rPr>
+        <w:t xml:space="preserve"> </w:t>
+      </w:r>
+      <w:r>
+        <w:rPr>
+          <w:rFonts w:cs="Times New Roman"/>
+          <w:sz w:val="22"/>
+        </w:rPr>
+        <w:t>table</w:t>
+      </w:r>
+      <w:r>
+        <w:rPr>
+          <w:rFonts w:cs="Times New Roman"/>
+          <w:sz w:val="22"/>
+        </w:rPr>
+        <w:t>, an</w:t>
       </w:r>
       <w:bookmarkStart w:id="0" w:name="_GoBack"/>
       <w:bookmarkEnd w:id="0"/>
@@ -100,7 +188,74 @@
           <w:rFonts w:cs="Times New Roman"/>
           <w:sz w:val="22"/>
         </w:rPr>
-        <w:t>ect utilizes three databases: student database, Marist database, and location database. Student database stores the academic, financial, and family information of the student</w:t>
+        <w:t xml:space="preserve">d </w:t>
+      </w:r>
+      <w:proofErr w:type="spellStart"/>
+      <w:r>
+        <w:rPr>
+          <w:rFonts w:cs="Times New Roman"/>
+          <w:sz w:val="22"/>
+        </w:rPr>
+        <w:t>location</w:t>
+      </w:r>
+      <w:r>
+        <w:rPr>
+          <w:rFonts w:cs="Times New Roman"/>
+          <w:sz w:val="22"/>
+        </w:rPr>
+        <w:t>Data</w:t>
+      </w:r>
+      <w:proofErr w:type="spellEnd"/>
+      <w:r>
+        <w:rPr>
+          <w:rFonts w:cs="Times New Roman"/>
+          <w:sz w:val="22"/>
+        </w:rPr>
+        <w:t xml:space="preserve"> table</w:t>
+      </w:r>
+      <w:r>
+        <w:rPr>
+          <w:rFonts w:cs="Times New Roman"/>
+          <w:sz w:val="22"/>
+        </w:rPr>
+        <w:t xml:space="preserve">. </w:t>
+      </w:r>
+      <w:r>
+        <w:rPr>
+          <w:rFonts w:cs="Times New Roman"/>
+          <w:sz w:val="22"/>
+        </w:rPr>
+        <w:t xml:space="preserve">The </w:t>
+      </w:r>
+      <w:proofErr w:type="spellStart"/>
+      <w:r>
+        <w:rPr>
+          <w:rFonts w:cs="Times New Roman"/>
+          <w:sz w:val="22"/>
+        </w:rPr>
+        <w:t>Student</w:t>
+      </w:r>
+      <w:r>
+        <w:rPr>
+          <w:rFonts w:cs="Times New Roman"/>
+          <w:sz w:val="22"/>
+        </w:rPr>
+        <w:t>Data</w:t>
+      </w:r>
+      <w:proofErr w:type="spellEnd"/>
+      <w:r>
+        <w:rPr>
+          <w:rFonts w:cs="Times New Roman"/>
+          <w:sz w:val="22"/>
+        </w:rPr>
+        <w:t xml:space="preserve"> table </w:t>
+      </w:r>
+      <w:r>
+        <w:rPr>
+          <w:rFonts w:cs="Times New Roman"/>
+          <w:sz w:val="22"/>
+        </w:rPr>
+        <w:t>stores the academic, financial, and family information of the student</w:t>
       </w:r>
       <w:r>
         <w:rPr>
@@ -114,7 +269,44 @@
           <w:rFonts w:cs="Times New Roman"/>
           <w:sz w:val="22"/>
         </w:rPr>
-        <w:t>. The Marist database stores the requirements for the student</w:t>
+        <w:t xml:space="preserve">. The </w:t>
+      </w:r>
+      <w:proofErr w:type="spellStart"/>
+      <w:r>
+        <w:rPr>
+          <w:rFonts w:cs="Times New Roman"/>
+          <w:sz w:val="22"/>
+        </w:rPr>
+        <w:t>Marist</w:t>
+      </w:r>
+      <w:r>
+        <w:rPr>
+          <w:rFonts w:cs="Times New Roman"/>
+          <w:sz w:val="22"/>
+        </w:rPr>
+        <w:t>Data</w:t>
+      </w:r>
+      <w:proofErr w:type="spellEnd"/>
+      <w:r>
+        <w:rPr>
+          <w:rFonts w:cs="Times New Roman"/>
+          <w:sz w:val="22"/>
+        </w:rPr>
+        <w:t xml:space="preserve"> </w:t>
+      </w:r>
+      <w:r>
+        <w:rPr>
+          <w:rFonts w:cs="Times New Roman"/>
+          <w:sz w:val="22"/>
+        </w:rPr>
+        <w:t>table</w:t>
+      </w:r>
+      <w:r>
+        <w:rPr>
+          <w:rFonts w:cs="Times New Roman"/>
+          <w:sz w:val="22"/>
+        </w:rPr>
+        <w:t xml:space="preserve"> stores the requirements for the student</w:t>
       </w:r>
       <w:r>
         <w:rPr>
@@ -142,7 +334,30 @@
           <w:rFonts w:cs="Times New Roman"/>
           <w:sz w:val="22"/>
         </w:rPr>
-        <w:t xml:space="preserve">. The location database </w:t>
+        <w:t xml:space="preserve">. The </w:t>
+      </w:r>
+      <w:proofErr w:type="spellStart"/>
+      <w:r>
+        <w:rPr>
+          <w:rFonts w:cs="Times New Roman"/>
+          <w:sz w:val="22"/>
+        </w:rPr>
+        <w:t>location</w:t>
+      </w:r>
+      <w:r>
+        <w:rPr>
+          <w:rFonts w:cs="Times New Roman"/>
+          <w:sz w:val="22"/>
+        </w:rPr>
+        <w:t>Data</w:t>
+      </w:r>
+      <w:proofErr w:type="spellEnd"/>
+      <w:r>
+        <w:rPr>
+          <w:rFonts w:cs="Times New Roman"/>
+          <w:sz w:val="22"/>
+        </w:rPr>
+        <w:t xml:space="preserve"> table </w:t>
       </w:r>
       <w:r>
         <w:rPr>
@@ -205,7 +420,14 @@
           <w:rFonts w:cs="Times New Roman"/>
           <w:sz w:val="22"/>
         </w:rPr>
-        <w:t>databases and</w:t>
+        <w:t>table</w:t>
+      </w:r>
+      <w:r>
+        <w:rPr>
+          <w:rFonts w:cs="Times New Roman"/>
+          <w:sz w:val="22"/>
+        </w:rPr>
+        <w:t xml:space="preserve"> and</w:t>
       </w:r>
       <w:r>
         <w:rPr>
@@ -489,7 +711,28 @@
           <w:rFonts w:cs="Times New Roman"/>
           <w:sz w:val="22"/>
         </w:rPr>
-        <w:t>first step after proposing the project, I began with constructing the database starting with student database</w:t>
+        <w:t xml:space="preserve">first step after proposing the project, I began with constructing </w:t>
+      </w:r>
+      <w:r>
+        <w:rPr>
+          <w:rFonts w:cs="Times New Roman"/>
+          <w:sz w:val="22"/>
+        </w:rPr>
+        <w:t>a</w:t>
+      </w:r>
+      <w:r>
+        <w:rPr>
+          <w:rFonts w:cs="Times New Roman"/>
+          <w:sz w:val="22"/>
+        </w:rPr>
+        <w:t xml:space="preserve"> database starting with student</w:t>
+      </w:r>
+      <w:r>
+        <w:rPr>
+          <w:rFonts w:cs="Times New Roman"/>
+          <w:sz w:val="22"/>
+        </w:rPr>
+        <w:t xml:space="preserve"> data table</w:t>
       </w:r>
       <w:r>
         <w:rPr>
@@ -503,14 +746,28 @@
           <w:rFonts w:cs="Times New Roman"/>
           <w:sz w:val="22"/>
         </w:rPr>
-        <w:t>Marist database</w:t>
-      </w:r>
-      <w:r>
-        <w:rPr>
-          <w:rFonts w:cs="Times New Roman"/>
-          <w:sz w:val="22"/>
-        </w:rPr>
-        <w:t xml:space="preserve"> and then location database</w:t>
+        <w:t xml:space="preserve">Marist </w:t>
+      </w:r>
+      <w:r>
+        <w:rPr>
+          <w:rFonts w:cs="Times New Roman"/>
+          <w:sz w:val="22"/>
+        </w:rPr>
+        <w:t>data table</w:t>
+      </w:r>
+      <w:r>
+        <w:rPr>
+          <w:rFonts w:cs="Times New Roman"/>
+          <w:sz w:val="22"/>
+        </w:rPr>
+        <w:t xml:space="preserve"> and then location </w:t>
+      </w:r>
+      <w:r>
+        <w:rPr>
+          <w:rFonts w:cs="Times New Roman"/>
+          <w:sz w:val="22"/>
+        </w:rPr>
+        <w:t>data table</w:t>
       </w:r>
       <w:r>
         <w:rPr>
@@ -538,28 +795,563 @@
           <w:rFonts w:cs="Times New Roman"/>
           <w:sz w:val="22"/>
         </w:rPr>
-        <w:t xml:space="preserve">I fill student database with fictional student information. Then, I use data from Marist websites for Marist database and data from census.gov for location database. </w:t>
-      </w:r>
-      <w:r>
-        <w:rPr>
-          <w:rFonts w:cs="Times New Roman"/>
-          <w:sz w:val="22"/>
-        </w:rPr>
-        <w:t>After completing th</w:t>
-      </w:r>
-      <w:r>
-        <w:rPr>
-          <w:rFonts w:cs="Times New Roman"/>
-          <w:sz w:val="22"/>
-        </w:rPr>
-        <w:t>ose</w:t>
-      </w:r>
-      <w:r>
-        <w:rPr>
-          <w:rFonts w:cs="Times New Roman"/>
-          <w:sz w:val="22"/>
-        </w:rPr>
-        <w:t xml:space="preserve"> database</w:t>
+        <w:t xml:space="preserve">I fill student </w:t>
+      </w:r>
+      <w:r>
+        <w:rPr>
+          <w:rFonts w:cs="Times New Roman"/>
+          <w:sz w:val="22"/>
+        </w:rPr>
+        <w:t>table</w:t>
+      </w:r>
+      <w:r>
+        <w:rPr>
+          <w:rFonts w:cs="Times New Roman"/>
+          <w:sz w:val="22"/>
+        </w:rPr>
+        <w:t xml:space="preserve"> with fictional student information. Then, I use</w:t>
+      </w:r>
+      <w:r>
+        <w:rPr>
+          <w:rFonts w:cs="Times New Roman"/>
+          <w:sz w:val="22"/>
+        </w:rPr>
+        <w:t>d</w:t>
+      </w:r>
+      <w:r>
+        <w:rPr>
+          <w:rFonts w:cs="Times New Roman"/>
+          <w:sz w:val="22"/>
+        </w:rPr>
+        <w:t xml:space="preserve"> data from Marist websites </w:t>
+      </w:r>
+      <w:r>
+        <w:rPr>
+          <w:rFonts w:cs="Times New Roman"/>
+          <w:sz w:val="22"/>
+        </w:rPr>
+        <w:t>to construct</w:t>
+      </w:r>
+      <w:r>
+        <w:rPr>
+          <w:rFonts w:cs="Times New Roman"/>
+          <w:sz w:val="22"/>
+        </w:rPr>
+        <w:t xml:space="preserve"> Marist </w:t>
+      </w:r>
+      <w:r>
+        <w:rPr>
+          <w:rFonts w:cs="Times New Roman"/>
+          <w:sz w:val="22"/>
+        </w:rPr>
+        <w:t>table</w:t>
+      </w:r>
+      <w:r>
+        <w:rPr>
+          <w:rFonts w:cs="Times New Roman"/>
+          <w:sz w:val="22"/>
+        </w:rPr>
+        <w:t xml:space="preserve"> and</w:t>
+      </w:r>
+      <w:r>
+        <w:rPr>
+          <w:rFonts w:cs="Times New Roman"/>
+          <w:sz w:val="22"/>
+        </w:rPr>
+        <w:t xml:space="preserve"> used</w:t>
+      </w:r>
+      <w:r>
+        <w:rPr>
+          <w:rFonts w:cs="Times New Roman"/>
+          <w:sz w:val="22"/>
+        </w:rPr>
+        <w:t xml:space="preserve"> data from census.gov </w:t>
+      </w:r>
+      <w:r>
+        <w:rPr>
+          <w:rFonts w:cs="Times New Roman"/>
+          <w:sz w:val="22"/>
+        </w:rPr>
+        <w:t>to construct</w:t>
+      </w:r>
+      <w:r>
+        <w:rPr>
+          <w:rFonts w:cs="Times New Roman"/>
+          <w:sz w:val="22"/>
+        </w:rPr>
+        <w:t xml:space="preserve"> location </w:t>
+      </w:r>
+      <w:r>
+        <w:rPr>
+          <w:rFonts w:cs="Times New Roman"/>
+          <w:sz w:val="22"/>
+        </w:rPr>
+        <w:t>table</w:t>
+      </w:r>
+      <w:r>
+        <w:rPr>
+          <w:rFonts w:cs="Times New Roman"/>
+          <w:sz w:val="22"/>
+        </w:rPr>
+        <w:t xml:space="preserve">. </w:t>
+      </w:r>
+      <w:r>
+        <w:rPr>
+          <w:rFonts w:cs="Times New Roman"/>
+          <w:sz w:val="22"/>
+        </w:rPr>
+        <w:t xml:space="preserve">After completing </w:t>
+      </w:r>
+      <w:r>
+        <w:rPr>
+          <w:rFonts w:cs="Times New Roman"/>
+          <w:sz w:val="22"/>
+        </w:rPr>
+        <w:t>those tables in the database</w:t>
+      </w:r>
+      <w:r>
+        <w:rPr>
+          <w:rFonts w:cs="Times New Roman"/>
+          <w:sz w:val="22"/>
+        </w:rPr>
+        <w:t xml:space="preserve">, I </w:t>
+      </w:r>
+      <w:r>
+        <w:rPr>
+          <w:rFonts w:cs="Times New Roman"/>
+          <w:sz w:val="22"/>
+        </w:rPr>
+        <w:t>start</w:t>
+      </w:r>
+      <w:r>
+        <w:rPr>
+          <w:rFonts w:cs="Times New Roman"/>
+          <w:sz w:val="22"/>
+        </w:rPr>
+        <w:t>ed</w:t>
+      </w:r>
+      <w:r>
+        <w:rPr>
+          <w:rFonts w:cs="Times New Roman"/>
+          <w:sz w:val="22"/>
+        </w:rPr>
+        <w:t xml:space="preserve"> to write java codes to </w:t>
+      </w:r>
+      <w:r>
+        <w:rPr>
+          <w:rFonts w:cs="Times New Roman"/>
+          <w:sz w:val="22"/>
+        </w:rPr>
+        <w:t>build</w:t>
+      </w:r>
+      <w:r>
+        <w:rPr>
+          <w:rFonts w:cs="Times New Roman"/>
+          <w:sz w:val="22"/>
+        </w:rPr>
+        <w:t xml:space="preserve"> the connection to the databases. </w:t>
+      </w:r>
+      <w:r>
+        <w:rPr>
+          <w:rFonts w:cs="Times New Roman"/>
+          <w:sz w:val="22"/>
+        </w:rPr>
+        <w:t>I search</w:t>
+      </w:r>
+      <w:r>
+        <w:rPr>
+          <w:rFonts w:cs="Times New Roman"/>
+          <w:sz w:val="22"/>
+        </w:rPr>
+        <w:t>ed</w:t>
+      </w:r>
+      <w:r>
+        <w:rPr>
+          <w:rFonts w:cs="Times New Roman"/>
+          <w:sz w:val="22"/>
+        </w:rPr>
+        <w:t xml:space="preserve"> online and found sample java codes that construct the Microsoft connection using a JDBC drive</w:t>
+      </w:r>
+      <w:r>
+        <w:rPr>
+          <w:rFonts w:cs="Times New Roman"/>
+          <w:sz w:val="22"/>
+        </w:rPr>
+        <w:t>r</w:t>
+      </w:r>
+      <w:r>
+        <w:rPr>
+          <w:rFonts w:cs="Times New Roman"/>
+          <w:sz w:val="22"/>
+        </w:rPr>
+        <w:t xml:space="preserve"> call</w:t>
+      </w:r>
+      <w:r>
+        <w:rPr>
+          <w:rFonts w:cs="Times New Roman"/>
+          <w:sz w:val="22"/>
+        </w:rPr>
+        <w:t>ed</w:t>
+      </w:r>
+      <w:r>
+        <w:rPr>
+          <w:rFonts w:cs="Times New Roman"/>
+          <w:sz w:val="22"/>
+        </w:rPr>
+        <w:t xml:space="preserve"> </w:t>
+      </w:r>
+      <w:proofErr w:type="spellStart"/>
+      <w:r>
+        <w:rPr>
+          <w:rFonts w:cs="Times New Roman"/>
+          <w:sz w:val="22"/>
+        </w:rPr>
+        <w:t>ucannaccess</w:t>
+      </w:r>
+      <w:proofErr w:type="spellEnd"/>
+      <w:r>
+        <w:rPr>
+          <w:rFonts w:cs="Times New Roman"/>
+          <w:sz w:val="22"/>
+        </w:rPr>
+        <w:t xml:space="preserve">. </w:t>
+      </w:r>
+      <w:r>
+        <w:rPr>
+          <w:rFonts w:cs="Times New Roman"/>
+          <w:sz w:val="22"/>
+        </w:rPr>
+        <w:t xml:space="preserve">I follow the sample code and create my </w:t>
+      </w:r>
+      <w:r>
+        <w:rPr>
+          <w:rFonts w:cs="Times New Roman"/>
+          <w:sz w:val="22"/>
+        </w:rPr>
+        <w:lastRenderedPageBreak/>
+        <w:t>first prototype, but it prompt</w:t>
+      </w:r>
+      <w:r>
+        <w:rPr>
+          <w:rFonts w:cs="Times New Roman"/>
+          <w:sz w:val="22"/>
+        </w:rPr>
+        <w:t>ed</w:t>
+      </w:r>
+      <w:r>
+        <w:rPr>
+          <w:rFonts w:cs="Times New Roman"/>
+          <w:sz w:val="22"/>
+        </w:rPr>
+        <w:t xml:space="preserve"> error when running. I went to my colleagues and professor for help and </w:t>
+      </w:r>
+      <w:r>
+        <w:rPr>
+          <w:rFonts w:cs="Times New Roman"/>
+          <w:sz w:val="22"/>
+        </w:rPr>
+        <w:t>discover</w:t>
+      </w:r>
+      <w:r>
+        <w:rPr>
+          <w:rFonts w:cs="Times New Roman"/>
+          <w:sz w:val="22"/>
+        </w:rPr>
+        <w:t>ed</w:t>
+      </w:r>
+      <w:r>
+        <w:rPr>
+          <w:rFonts w:cs="Times New Roman"/>
+          <w:sz w:val="22"/>
+        </w:rPr>
+        <w:t xml:space="preserve"> that one of the reference</w:t>
+      </w:r>
+      <w:r>
+        <w:rPr>
+          <w:rFonts w:cs="Times New Roman"/>
+          <w:sz w:val="22"/>
+        </w:rPr>
+        <w:t xml:space="preserve"> librar</w:t>
+      </w:r>
+      <w:r>
+        <w:rPr>
+          <w:rFonts w:cs="Times New Roman"/>
+          <w:sz w:val="22"/>
+        </w:rPr>
+        <w:t>ies</w:t>
+      </w:r>
+      <w:r>
+        <w:rPr>
+          <w:rFonts w:cs="Times New Roman"/>
+          <w:sz w:val="22"/>
+        </w:rPr>
+        <w:t xml:space="preserve"> that the driver require </w:t>
+      </w:r>
+      <w:r>
+        <w:rPr>
+          <w:rFonts w:cs="Times New Roman"/>
+          <w:sz w:val="22"/>
+        </w:rPr>
+        <w:t>was</w:t>
+      </w:r>
+      <w:r>
+        <w:rPr>
+          <w:rFonts w:cs="Times New Roman"/>
+          <w:sz w:val="22"/>
+        </w:rPr>
+        <w:t xml:space="preserve"> outdate. After I update</w:t>
+      </w:r>
+      <w:r>
+        <w:rPr>
+          <w:rFonts w:cs="Times New Roman"/>
+          <w:sz w:val="22"/>
+        </w:rPr>
+        <w:t>d</w:t>
+      </w:r>
+      <w:r>
+        <w:rPr>
+          <w:rFonts w:cs="Times New Roman"/>
+          <w:sz w:val="22"/>
+        </w:rPr>
+        <w:t xml:space="preserve"> the library, the code run fine. I </w:t>
+      </w:r>
+      <w:r>
+        <w:rPr>
+          <w:rFonts w:cs="Times New Roman"/>
+          <w:sz w:val="22"/>
+        </w:rPr>
+        <w:t>began</w:t>
+      </w:r>
+      <w:r>
+        <w:rPr>
+          <w:rFonts w:cs="Times New Roman"/>
+          <w:sz w:val="22"/>
+        </w:rPr>
+        <w:t xml:space="preserve"> </w:t>
+      </w:r>
+      <w:r>
+        <w:rPr>
+          <w:rFonts w:cs="Times New Roman"/>
+          <w:sz w:val="22"/>
+        </w:rPr>
+        <w:t>to</w:t>
+      </w:r>
+      <w:r>
+        <w:rPr>
+          <w:rFonts w:cs="Times New Roman"/>
+          <w:sz w:val="22"/>
+        </w:rPr>
+        <w:t xml:space="preserve"> pull data from student </w:t>
+      </w:r>
+      <w:r>
+        <w:rPr>
+          <w:rFonts w:cs="Times New Roman"/>
+          <w:sz w:val="22"/>
+        </w:rPr>
+        <w:t>table</w:t>
+      </w:r>
+      <w:r>
+        <w:rPr>
+          <w:rFonts w:cs="Times New Roman"/>
+          <w:sz w:val="22"/>
+        </w:rPr>
+        <w:t xml:space="preserve"> and measure it against Marist </w:t>
+      </w:r>
+      <w:r>
+        <w:rPr>
+          <w:rFonts w:cs="Times New Roman"/>
+          <w:sz w:val="22"/>
+        </w:rPr>
+        <w:t>table</w:t>
+      </w:r>
+      <w:r>
+        <w:rPr>
+          <w:rFonts w:cs="Times New Roman"/>
+          <w:sz w:val="22"/>
+        </w:rPr>
+        <w:t xml:space="preserve">. I create three difference classes </w:t>
+      </w:r>
+      <w:r>
+        <w:rPr>
+          <w:rFonts w:cs="Times New Roman"/>
+          <w:sz w:val="22"/>
+        </w:rPr>
+        <w:t xml:space="preserve">for each table from extending a general database superclass </w:t>
+      </w:r>
+      <w:r>
+        <w:rPr>
+          <w:rFonts w:cs="Times New Roman"/>
+          <w:sz w:val="22"/>
+        </w:rPr>
+        <w:t xml:space="preserve">to construct the connections to those </w:t>
+      </w:r>
+      <w:r>
+        <w:rPr>
+          <w:rFonts w:cs="Times New Roman"/>
+          <w:sz w:val="22"/>
+        </w:rPr>
+        <w:t>table</w:t>
+      </w:r>
+      <w:r>
+        <w:rPr>
+          <w:rFonts w:cs="Times New Roman"/>
+          <w:sz w:val="22"/>
+        </w:rPr>
+        <w:t xml:space="preserve"> and pull data</w:t>
+      </w:r>
+      <w:r>
+        <w:rPr>
+          <w:rFonts w:cs="Times New Roman"/>
+          <w:sz w:val="22"/>
+        </w:rPr>
+        <w:t>.</w:t>
+      </w:r>
+      <w:r>
+        <w:rPr>
+          <w:rFonts w:cs="Times New Roman"/>
+          <w:sz w:val="22"/>
+        </w:rPr>
+        <w:t xml:space="preserve"> During the process, syntax error on SQL queries in java codes and methods to pull the data have cause much delay. </w:t>
+      </w:r>
+      <w:r>
+        <w:rPr>
+          <w:rFonts w:cs="Times New Roman"/>
+          <w:sz w:val="22"/>
+        </w:rPr>
+        <w:t xml:space="preserve">After pulling the data from the table, my next objective was to write the algorithm to predict the students’ GPA at the end of the semester and the possibility that students’ family will pay offer cost of attendance if there is any remaining. To predict the students’ GPA, I will use the class performance of the students </w:t>
+      </w:r>
+      <w:r>
+        <w:rPr>
+          <w:rFonts w:cs="Times New Roman"/>
+          <w:sz w:val="22"/>
+        </w:rPr>
+        <w:t xml:space="preserve">and the number of the credit for that class. First, I will multiply the current grade of the class and the credit of the class for every class that student has registered. Second, I will sum the products and the divide the sum by the total amount of credit the student registered. Third, after dividing the sum, I </w:t>
+      </w:r>
+      <w:r>
+        <w:rPr>
+          <w:rFonts w:cs="Times New Roman"/>
+          <w:sz w:val="22"/>
+        </w:rPr>
+        <w:t xml:space="preserve">add the result to the current GPA of the students and divide the result by two. If the student does not have a GPA, GPA equal to zero, then the result of dividing the sum will be the predict GPA of the student. After predicting the GPA of the student, I will check the GPA against the minimum GPA require for student to avoid academic probation. If the predicted GPA is less than the minimum, then the amount of GPA needed will be calculate by minus the require GPA by the predicted GPA. </w:t>
+      </w:r>
+      <w:r>
+        <w:rPr>
+          <w:rFonts w:cs="Times New Roman"/>
+          <w:sz w:val="22"/>
+        </w:rPr>
+        <w:t xml:space="preserve">To </w:t>
+      </w:r>
+      <w:r>
+        <w:rPr>
+          <w:rFonts w:cs="Times New Roman"/>
+          <w:sz w:val="22"/>
+        </w:rPr>
+        <w:t>calculate</w:t>
+      </w:r>
+      <w:r>
+        <w:rPr>
+          <w:rFonts w:cs="Times New Roman"/>
+          <w:sz w:val="22"/>
+        </w:rPr>
+        <w:t xml:space="preserve"> the students’ family’s financial ability to contribute to the cost of attending</w:t>
+      </w:r>
+      <w:r>
+        <w:rPr>
+          <w:rFonts w:cs="Times New Roman"/>
+          <w:sz w:val="22"/>
+        </w:rPr>
+        <w:t xml:space="preserve">, I </w:t>
+      </w:r>
+      <w:r>
+        <w:rPr>
+          <w:rFonts w:cs="Times New Roman"/>
+          <w:sz w:val="22"/>
+        </w:rPr>
+        <w:t xml:space="preserve">first research the average cost of living in the </w:t>
+      </w:r>
+      <w:r>
+        <w:rPr>
+          <w:rFonts w:cs="Times New Roman"/>
+          <w:sz w:val="22"/>
+        </w:rPr>
+        <w:t xml:space="preserve">city where the student live. Then I use the data as filter to determine at what level of income the family will contribute to the cost of attendance. </w:t>
+      </w:r>
+      <w:r>
+        <w:rPr>
+          <w:rFonts w:cs="Times New Roman"/>
+          <w:sz w:val="22"/>
+        </w:rPr>
+        <w:t xml:space="preserve">The filtered result will determine the </w:t>
+      </w:r>
+      <w:r>
+        <w:rPr>
+          <w:rFonts w:cs="Times New Roman"/>
+          <w:sz w:val="22"/>
+        </w:rPr>
+        <w:t xml:space="preserve">possibility of family contribution for each income level and the </w:t>
+      </w:r>
+      <w:r>
+        <w:rPr>
+          <w:rFonts w:cs="Times New Roman"/>
+          <w:sz w:val="22"/>
+        </w:rPr>
+        <w:t xml:space="preserve">total </w:t>
+      </w:r>
+      <w:r>
+        <w:rPr>
+          <w:rFonts w:cs="Times New Roman"/>
+          <w:sz w:val="22"/>
+        </w:rPr>
+        <w:t>possibility of family contribution in that local area</w:t>
+      </w:r>
+      <w:r>
+        <w:rPr>
+          <w:rFonts w:cs="Times New Roman"/>
+          <w:sz w:val="22"/>
+        </w:rPr>
+        <w:t>. Next</w:t>
+      </w:r>
+      <w:r>
+        <w:rPr>
+          <w:rFonts w:cs="Times New Roman"/>
+          <w:sz w:val="22"/>
+        </w:rPr>
+        <w:t xml:space="preserve">, I find the difference between the filtered level of income and the cost of living. The </w:t>
+      </w:r>
+      <w:r>
+        <w:rPr>
+          <w:rFonts w:cs="Times New Roman"/>
+          <w:sz w:val="22"/>
+        </w:rPr>
+        <w:t>difference</w:t>
+      </w:r>
+      <w:r>
+        <w:rPr>
+          <w:rFonts w:cs="Times New Roman"/>
+          <w:sz w:val="22"/>
+        </w:rPr>
+        <w:t xml:space="preserve"> will be the maximum amount that a family of that range of income can contributes</w:t>
+      </w:r>
+      <w:r>
+        <w:rPr>
+          <w:rFonts w:cs="Times New Roman"/>
+          <w:sz w:val="22"/>
+        </w:rPr>
+        <w:t xml:space="preserve">. After finishing the predicting the GPA and calculate the family’s contribution, I will print them in as two table per student. Initially, I print the result as sentences rather than table. For better view of the data, I decide the print the data as </w:t>
+      </w:r>
+      <w:r>
+        <w:rPr>
+          <w:rFonts w:cs="Times New Roman"/>
+          <w:sz w:val="22"/>
+        </w:rPr>
+        <w:t>two t</w:t>
+      </w:r>
+      <w:r>
+        <w:rPr>
+          <w:rFonts w:cs="Times New Roman"/>
+          <w:sz w:val="22"/>
+        </w:rPr>
+        <w:t>able</w:t>
       </w:r>
       <w:r>
         <w:rPr>
@@ -573,70 +1365,28 @@
           <w:rFonts w:cs="Times New Roman"/>
           <w:sz w:val="22"/>
         </w:rPr>
-        <w:t xml:space="preserve">, I </w:t>
-      </w:r>
-      <w:r>
-        <w:rPr>
-          <w:rFonts w:cs="Times New Roman"/>
-          <w:sz w:val="22"/>
-        </w:rPr>
-        <w:t>start</w:t>
-      </w:r>
-      <w:r>
-        <w:rPr>
-          <w:rFonts w:cs="Times New Roman"/>
-          <w:sz w:val="22"/>
-        </w:rPr>
-        <w:t>ed</w:t>
-      </w:r>
-      <w:r>
-        <w:rPr>
-          <w:rFonts w:cs="Times New Roman"/>
-          <w:sz w:val="22"/>
-        </w:rPr>
-        <w:t xml:space="preserve"> to write java codes to construct the connection to the databases. </w:t>
-      </w:r>
-      <w:r>
-        <w:rPr>
-          <w:rFonts w:cs="Times New Roman"/>
-          <w:sz w:val="22"/>
-        </w:rPr>
-        <w:t>I search</w:t>
-      </w:r>
-      <w:r>
-        <w:rPr>
-          <w:rFonts w:cs="Times New Roman"/>
-          <w:sz w:val="22"/>
-        </w:rPr>
-        <w:t>ed</w:t>
-      </w:r>
-      <w:r>
-        <w:rPr>
-          <w:rFonts w:cs="Times New Roman"/>
-          <w:sz w:val="22"/>
-        </w:rPr>
-        <w:t xml:space="preserve"> online and found sample java codes that construct the Microsoft connection using a JDBC drive</w:t>
-      </w:r>
-      <w:r>
-        <w:rPr>
-          <w:rFonts w:cs="Times New Roman"/>
-          <w:sz w:val="22"/>
-        </w:rPr>
-        <w:t>r</w:t>
-      </w:r>
-      <w:r>
-        <w:rPr>
-          <w:rFonts w:cs="Times New Roman"/>
-          <w:sz w:val="22"/>
-        </w:rPr>
-        <w:t xml:space="preserve"> call</w:t>
-      </w:r>
-      <w:r>
-        <w:rPr>
-          <w:rFonts w:cs="Times New Roman"/>
-          <w:sz w:val="22"/>
-        </w:rPr>
-        <w:t>ed</w:t>
+        <w:t xml:space="preserve">. </w:t>
+      </w:r>
+      <w:r>
+        <w:rPr>
+          <w:rFonts w:cs="Times New Roman"/>
+          <w:sz w:val="22"/>
+        </w:rPr>
+        <w:t>The first</w:t>
+      </w:r>
+      <w:r>
+        <w:rPr>
+          <w:rFonts w:cs="Times New Roman"/>
+          <w:sz w:val="22"/>
+        </w:rPr>
+        <w:t xml:space="preserve"> table will have student’s information</w:t>
+      </w:r>
+      <w:r>
+        <w:rPr>
+          <w:rFonts w:cs="Times New Roman"/>
+          <w:sz w:val="22"/>
+        </w:rPr>
+        <w:t>, total possibility of family contribution,</w:t>
       </w:r>
       <w:r>
         <w:rPr>
@@ -645,28 +1395,26 @@
         </w:rPr>
         <w:t xml:space="preserve"> </w:t>
       </w:r>
-      <w:proofErr w:type="spellStart"/>
-      <w:r>
-        <w:rPr>
-          <w:rFonts w:cs="Times New Roman"/>
-          <w:sz w:val="22"/>
-        </w:rPr>
-        <w:t>ucannaccess</w:t>
-      </w:r>
-      <w:proofErr w:type="spellEnd"/>
-      <w:r>
-        <w:rPr>
-          <w:rFonts w:cs="Times New Roman"/>
-          <w:sz w:val="22"/>
-        </w:rPr>
-        <w:t xml:space="preserve">. </w:t>
-      </w:r>
-      <w:r>
-        <w:rPr>
-          <w:rFonts w:cs="Times New Roman"/>
-          <w:sz w:val="22"/>
-        </w:rPr>
-        <w:t xml:space="preserve">I follow the sample code and create my first prototype, but it prompt </w:t>
+      <w:r>
+        <w:rPr>
+          <w:rFonts w:cs="Times New Roman"/>
+          <w:sz w:val="22"/>
+        </w:rPr>
+        <w:t>and</w:t>
+      </w:r>
+      <w:r>
+        <w:rPr>
+          <w:rFonts w:cs="Times New Roman"/>
+          <w:sz w:val="22"/>
+        </w:rPr>
+        <w:t xml:space="preserve"> the </w:t>
+      </w:r>
+      <w:r>
+        <w:rPr>
+          <w:rFonts w:cs="Times New Roman"/>
+          <w:sz w:val="22"/>
+        </w:rPr>
+        <w:t xml:space="preserve">amount of money and GPA student </w:t>
       </w:r>
       <w:r>
         <w:rPr>
@@ -674,217 +1422,7 @@
           <w:sz w:val="22"/>
         </w:rPr>
         <w:lastRenderedPageBreak/>
-        <w:t xml:space="preserve">error when running. I went to my colleagues and professor for help and </w:t>
-      </w:r>
-      <w:r>
-        <w:rPr>
-          <w:rFonts w:cs="Times New Roman"/>
-          <w:sz w:val="22"/>
-        </w:rPr>
-        <w:t>discover</w:t>
-      </w:r>
-      <w:r>
-        <w:rPr>
-          <w:rFonts w:cs="Times New Roman"/>
-          <w:sz w:val="22"/>
-        </w:rPr>
-        <w:t xml:space="preserve"> that one of the reference</w:t>
-      </w:r>
-      <w:r>
-        <w:rPr>
-          <w:rFonts w:cs="Times New Roman"/>
-          <w:sz w:val="22"/>
-        </w:rPr>
-        <w:t xml:space="preserve"> librar</w:t>
-      </w:r>
-      <w:r>
-        <w:rPr>
-          <w:rFonts w:cs="Times New Roman"/>
-          <w:sz w:val="22"/>
-        </w:rPr>
-        <w:t>ies</w:t>
-      </w:r>
-      <w:r>
-        <w:rPr>
-          <w:rFonts w:cs="Times New Roman"/>
-          <w:sz w:val="22"/>
-        </w:rPr>
-        <w:t xml:space="preserve"> that the driver require </w:t>
-      </w:r>
-      <w:r>
-        <w:rPr>
-          <w:rFonts w:cs="Times New Roman"/>
-          <w:sz w:val="22"/>
-        </w:rPr>
-        <w:t>was</w:t>
-      </w:r>
-      <w:r>
-        <w:rPr>
-          <w:rFonts w:cs="Times New Roman"/>
-          <w:sz w:val="22"/>
-        </w:rPr>
-        <w:t xml:space="preserve"> outdate. After I update</w:t>
-      </w:r>
-      <w:r>
-        <w:rPr>
-          <w:rFonts w:cs="Times New Roman"/>
-          <w:sz w:val="22"/>
-        </w:rPr>
-        <w:t>d</w:t>
-      </w:r>
-      <w:r>
-        <w:rPr>
-          <w:rFonts w:cs="Times New Roman"/>
-          <w:sz w:val="22"/>
-        </w:rPr>
-        <w:t xml:space="preserve"> the library, the code run fine. I </w:t>
-      </w:r>
-      <w:r>
-        <w:rPr>
-          <w:rFonts w:cs="Times New Roman"/>
-          <w:sz w:val="22"/>
-        </w:rPr>
-        <w:t>began</w:t>
-      </w:r>
-      <w:r>
-        <w:rPr>
-          <w:rFonts w:cs="Times New Roman"/>
-          <w:sz w:val="22"/>
-        </w:rPr>
-        <w:t xml:space="preserve"> </w:t>
-      </w:r>
-      <w:r>
-        <w:rPr>
-          <w:rFonts w:cs="Times New Roman"/>
-          <w:sz w:val="22"/>
-        </w:rPr>
-        <w:t>to</w:t>
-      </w:r>
-      <w:r>
-        <w:rPr>
-          <w:rFonts w:cs="Times New Roman"/>
-          <w:sz w:val="22"/>
-        </w:rPr>
-        <w:t xml:space="preserve"> pull data from student database and measure it against Marist database. I create three difference classes </w:t>
-      </w:r>
-      <w:r>
-        <w:rPr>
-          <w:rFonts w:cs="Times New Roman"/>
-          <w:sz w:val="22"/>
-        </w:rPr>
-        <w:t xml:space="preserve">to </w:t>
-      </w:r>
-      <w:r>
-        <w:rPr>
-          <w:rFonts w:cs="Times New Roman"/>
-          <w:sz w:val="22"/>
-        </w:rPr>
-        <w:t xml:space="preserve">construct the connections to those databases and pull data </w:t>
-      </w:r>
-      <w:r>
-        <w:rPr>
-          <w:rFonts w:cs="Times New Roman"/>
-          <w:sz w:val="22"/>
-        </w:rPr>
-        <w:t>from those</w:t>
-      </w:r>
-      <w:r>
-        <w:rPr>
-          <w:rFonts w:cs="Times New Roman"/>
-          <w:sz w:val="22"/>
-        </w:rPr>
-        <w:t xml:space="preserve"> databases.</w:t>
-      </w:r>
-      <w:r>
-        <w:rPr>
-          <w:rFonts w:cs="Times New Roman"/>
-          <w:sz w:val="22"/>
-        </w:rPr>
-        <w:t xml:space="preserve"> During the process, syntax error on SQL queries in java codes and methods to pull the data have cause much delay. </w:t>
-      </w:r>
-      <w:r>
-        <w:rPr>
-          <w:rFonts w:cs="Times New Roman"/>
-          <w:sz w:val="22"/>
-        </w:rPr>
-        <w:t xml:space="preserve">My next objective is to construction an algorithm that will use data pull from location database to calculate the student financial ability to continue class. </w:t>
-      </w:r>
-      <w:r>
-        <w:rPr>
-          <w:rFonts w:cs="Times New Roman"/>
-          <w:sz w:val="22"/>
-        </w:rPr>
-        <w:t xml:space="preserve">Before completing </w:t>
-      </w:r>
-      <w:r>
-        <w:rPr>
-          <w:rFonts w:cs="Times New Roman"/>
-          <w:sz w:val="22"/>
-        </w:rPr>
-        <w:t>that</w:t>
-      </w:r>
-      <w:r>
-        <w:rPr>
-          <w:rFonts w:cs="Times New Roman"/>
-          <w:sz w:val="22"/>
-        </w:rPr>
-        <w:t xml:space="preserve"> objective, I plan to create a new class called database as super class of those three database classes. I believe </w:t>
-      </w:r>
-      <w:r>
-        <w:rPr>
-          <w:rFonts w:cs="Times New Roman"/>
-          <w:sz w:val="22"/>
-        </w:rPr>
-        <w:t xml:space="preserve">it </w:t>
-      </w:r>
-      <w:r>
-        <w:rPr>
-          <w:rFonts w:cs="Times New Roman"/>
-          <w:sz w:val="22"/>
-        </w:rPr>
-        <w:t xml:space="preserve">will be a tough process since </w:t>
-      </w:r>
-      <w:r>
-        <w:rPr>
-          <w:rFonts w:cs="Times New Roman"/>
-          <w:sz w:val="22"/>
-        </w:rPr>
-        <w:t xml:space="preserve">to </w:t>
-      </w:r>
-      <w:r>
-        <w:rPr>
-          <w:rFonts w:cs="Times New Roman"/>
-          <w:sz w:val="22"/>
-        </w:rPr>
-        <w:t xml:space="preserve">determine </w:t>
-      </w:r>
-      <w:r>
-        <w:rPr>
-          <w:rFonts w:cs="Times New Roman"/>
-          <w:sz w:val="22"/>
-        </w:rPr>
-        <w:t>the data</w:t>
-      </w:r>
-      <w:r>
-        <w:rPr>
-          <w:rFonts w:cs="Times New Roman"/>
-          <w:sz w:val="22"/>
-        </w:rPr>
-        <w:t xml:space="preserve"> to use </w:t>
-      </w:r>
-      <w:r>
-        <w:rPr>
-          <w:rFonts w:cs="Times New Roman"/>
-          <w:sz w:val="22"/>
-        </w:rPr>
-        <w:t xml:space="preserve">from location database </w:t>
-      </w:r>
-      <w:r>
-        <w:rPr>
-          <w:rFonts w:cs="Times New Roman"/>
-          <w:sz w:val="22"/>
-        </w:rPr>
-        <w:t>is very confusing.</w:t>
+        <w:t>need to continue school. The second table will print the student’s family contribution and the possibility in according to each income level.</w:t>
       </w:r>
     </w:p>
     <w:p>
@@ -906,42 +1444,100 @@
           <w:rFonts w:cs="Times New Roman"/>
           <w:sz w:val="22"/>
         </w:rPr>
-        <w:t>In conclusion, when the project is finished</w:t>
-      </w:r>
-      <w:r>
-        <w:rPr>
-          <w:rFonts w:cs="Times New Roman"/>
-          <w:sz w:val="22"/>
-        </w:rPr>
-        <w:t>, the program will read from the database, calculating student</w:t>
-      </w:r>
-      <w:r>
-        <w:rPr>
-          <w:rFonts w:cs="Times New Roman"/>
-          <w:sz w:val="22"/>
-        </w:rPr>
-        <w:t>s’</w:t>
-      </w:r>
-      <w:r>
-        <w:rPr>
-          <w:rFonts w:cs="Times New Roman"/>
-          <w:sz w:val="22"/>
-        </w:rPr>
-        <w:t xml:space="preserve"> possibility of retention, and present </w:t>
-      </w:r>
-      <w:r>
-        <w:rPr>
-          <w:rFonts w:cs="Times New Roman"/>
-          <w:sz w:val="22"/>
-        </w:rPr>
-        <w:t xml:space="preserve">the </w:t>
-      </w:r>
-      <w:r>
-        <w:rPr>
-          <w:rFonts w:cs="Times New Roman"/>
-          <w:sz w:val="22"/>
-        </w:rPr>
-        <w:t xml:space="preserve">possibility as console output along with student data. I wish by accomplish the project I will </w:t>
+        <w:t>Utilizing both table</w:t>
+      </w:r>
+      <w:r>
+        <w:rPr>
+          <w:rFonts w:cs="Times New Roman"/>
+          <w:sz w:val="22"/>
+        </w:rPr>
+        <w:t xml:space="preserve">, </w:t>
+      </w:r>
+      <w:r>
+        <w:rPr>
+          <w:rFonts w:cs="Times New Roman"/>
+          <w:sz w:val="22"/>
+        </w:rPr>
+        <w:t>the user can have better understand the possibility for student to continue school in the end of the semester from the perspective in any point in the semester</w:t>
+      </w:r>
+      <w:r>
+        <w:rPr>
+          <w:rFonts w:cs="Times New Roman"/>
+          <w:sz w:val="22"/>
+        </w:rPr>
+        <w:t xml:space="preserve">. </w:t>
+      </w:r>
+      <w:r>
+        <w:rPr>
+          <w:rFonts w:cs="Times New Roman"/>
+          <w:sz w:val="22"/>
+        </w:rPr>
+        <w:t xml:space="preserve">The best timing to use this program is in the mid-semester when midterm grades are being post to student. Mid-semester </w:t>
+      </w:r>
+      <w:proofErr w:type="gramStart"/>
+      <w:r>
+        <w:rPr>
+          <w:rFonts w:cs="Times New Roman"/>
+          <w:sz w:val="22"/>
+        </w:rPr>
+        <w:t>have</w:t>
+      </w:r>
+      <w:proofErr w:type="gramEnd"/>
+      <w:r>
+        <w:rPr>
+          <w:rFonts w:cs="Times New Roman"/>
+          <w:sz w:val="22"/>
+        </w:rPr>
+        <w:t xml:space="preserve"> enough information that can be user to predict student’s performance at the end of the semester. The mid-semester also a good time for student to start making change to help them continue college. Th</w:t>
+      </w:r>
+      <w:r>
+        <w:rPr>
+          <w:rFonts w:cs="Times New Roman"/>
+          <w:sz w:val="22"/>
+        </w:rPr>
+        <w:t>is program will allow the</w:t>
+      </w:r>
+      <w:r>
+        <w:rPr>
+          <w:rFonts w:cs="Times New Roman"/>
+          <w:sz w:val="22"/>
+        </w:rPr>
+        <w:t xml:space="preserve"> user </w:t>
+      </w:r>
+      <w:r>
+        <w:rPr>
+          <w:rFonts w:cs="Times New Roman"/>
+          <w:sz w:val="22"/>
+        </w:rPr>
+        <w:t>to</w:t>
+      </w:r>
+      <w:r>
+        <w:rPr>
+          <w:rFonts w:cs="Times New Roman"/>
+          <w:sz w:val="22"/>
+        </w:rPr>
+        <w:t xml:space="preserve"> understand how the student’s need to continue</w:t>
+      </w:r>
+      <w:r>
+        <w:rPr>
+          <w:rFonts w:cs="Times New Roman"/>
+          <w:sz w:val="22"/>
+        </w:rPr>
+        <w:t xml:space="preserve"> college from academic and financial perspective</w:t>
+      </w:r>
+      <w:r>
+        <w:rPr>
+          <w:rFonts w:cs="Times New Roman"/>
+          <w:sz w:val="22"/>
+        </w:rPr>
+        <w:t xml:space="preserve">. </w:t>
+      </w:r>
+      <w:r>
+        <w:rPr>
+          <w:rFonts w:cs="Times New Roman"/>
+          <w:sz w:val="22"/>
+        </w:rPr>
+        <w:t xml:space="preserve">I wish by accomplish the project I will </w:t>
       </w:r>
       <w:r>
         <w:rPr>
@@ -974,6 +1570,498 @@
         </w:rPr>
         <w:t>UML</w:t>
       </w:r>
+    </w:p>
+    <w:tbl>
+      <w:tblPr>
+        <w:tblStyle w:val="TableGrid"/>
+        <w:tblW w:w="12060" w:type="dxa"/>
+        <w:tblInd w:w="-1355" w:type="dxa"/>
+        <w:tblLook w:val="04A0" w:firstRow="1" w:lastRow="0" w:firstColumn="1" w:lastColumn="0" w:noHBand="0" w:noVBand="1"/>
+      </w:tblPr>
+      <w:tblGrid>
+        <w:gridCol w:w="2340"/>
+        <w:gridCol w:w="2970"/>
+        <w:gridCol w:w="3330"/>
+        <w:gridCol w:w="3420"/>
+      </w:tblGrid>
+      <w:tr>
+        <w:tc>
+          <w:tcPr>
+            <w:tcW w:w="12060" w:type="dxa"/>
+            <w:gridSpan w:val="4"/>
+          </w:tcPr>
+          <w:p>
+            <w:pPr>
+              <w:jc w:val="center"/>
+              <w:rPr>
+                <w:rFonts w:cs="Times New Roman"/>
+                <w:sz w:val="22"/>
+              </w:rPr>
+            </w:pPr>
+            <w:r>
+              <w:rPr>
+                <w:rFonts w:cs="Times New Roman"/>
+                <w:sz w:val="22"/>
+              </w:rPr>
+              <w:t>database</w:t>
+            </w:r>
+          </w:p>
+        </w:tc>
+      </w:tr>
+      <w:tr>
+        <w:tc>
+          <w:tcPr>
+            <w:tcW w:w="12060" w:type="dxa"/>
+            <w:gridSpan w:val="4"/>
+          </w:tcPr>
+          <w:p>
+            <w:pPr>
+              <w:jc w:val="center"/>
+              <w:rPr>
+                <w:rFonts w:cs="Times New Roman"/>
+                <w:sz w:val="22"/>
+              </w:rPr>
+            </w:pPr>
+          </w:p>
+        </w:tc>
+      </w:tr>
+      <w:tr>
+        <w:tc>
+          <w:tcPr>
+            <w:tcW w:w="2340" w:type="dxa"/>
+            <w:tcBorders>
+              <w:right w:val="nil"/>
+            </w:tcBorders>
+          </w:tcPr>
+          <w:p>
+            <w:pPr>
+              <w:rPr>
+                <w:rFonts w:cs="Times New Roman"/>
+                <w:sz w:val="22"/>
+              </w:rPr>
+            </w:pPr>
+            <w:r>
+              <w:rPr>
+                <w:rFonts w:cs="Times New Roman"/>
+                <w:sz w:val="22"/>
+              </w:rPr>
+              <w:t>+</w:t>
+            </w:r>
+            <w:proofErr w:type="gramStart"/>
+            <w:r>
+              <w:rPr>
+                <w:rFonts w:cs="Times New Roman"/>
+                <w:sz w:val="22"/>
+              </w:rPr>
+              <w:t>Database(</w:t>
+            </w:r>
+            <w:proofErr w:type="gramEnd"/>
+            <w:r>
+              <w:rPr>
+                <w:rFonts w:cs="Times New Roman"/>
+                <w:sz w:val="22"/>
+              </w:rPr>
+              <w:t>)</w:t>
+            </w:r>
+          </w:p>
+          <w:p>
+            <w:pPr>
+              <w:rPr>
+                <w:rFonts w:cs="Times New Roman"/>
+                <w:sz w:val="22"/>
+              </w:rPr>
+            </w:pPr>
+            <w:r>
+              <w:rPr>
+                <w:rFonts w:cs="Times New Roman"/>
+                <w:noProof/>
+                <w:sz w:val="22"/>
+              </w:rPr>
+              <mc:AlternateContent>
+                <mc:Choice Requires="wps">
+                  <w:drawing>
+                    <wp:anchor distT="0" distB="0" distL="114300" distR="114300" simplePos="0" relativeHeight="251663360" behindDoc="0" locked="0" layoutInCell="1" allowOverlap="1" wp14:anchorId="1378E8C5" wp14:editId="06AC4FDF">
+                      <wp:simplePos x="0" y="0"/>
+                      <wp:positionH relativeFrom="column">
+                        <wp:posOffset>950595</wp:posOffset>
+                      </wp:positionH>
+                      <wp:positionV relativeFrom="paragraph">
+                        <wp:posOffset>96520</wp:posOffset>
+                      </wp:positionV>
+                      <wp:extent cx="19050" cy="857250"/>
+                      <wp:effectExtent l="57150" t="38100" r="57150" b="19050"/>
+                      <wp:wrapNone/>
+                      <wp:docPr id="8" name="Straight Arrow Connector 8"/>
+                      <wp:cNvGraphicFramePr/>
+                      <a:graphic xmlns:a="http://schemas.openxmlformats.org/drawingml/2006/main">
+                        <a:graphicData uri="http://schemas.microsoft.com/office/word/2010/wordprocessingShape">
+                          <wps:wsp>
+                            <wps:cNvCnPr/>
+                            <wps:spPr>
+                              <a:xfrm flipV="1">
+                                <a:off x="0" y="0"/>
+                                <a:ext cx="19050" cy="857250"/>
+                              </a:xfrm>
+                              <a:prstGeom prst="straightConnector1">
+                                <a:avLst/>
+                              </a:prstGeom>
+                              <a:ln>
+                                <a:tailEnd type="triangle"/>
+                              </a:ln>
+                            </wps:spPr>
+                            <wps:style>
+                              <a:lnRef idx="1">
+                                <a:schemeClr val="accent1"/>
+                              </a:lnRef>
+                              <a:fillRef idx="0">
+                                <a:schemeClr val="accent1"/>
+                              </a:fillRef>
+                              <a:effectRef idx="0">
+                                <a:schemeClr val="accent1"/>
+                              </a:effectRef>
+                              <a:fontRef idx="minor">
+                                <a:schemeClr val="tx1"/>
+                              </a:fontRef>
+                            </wps:style>
+                            <wps:bodyPr/>
+                          </wps:wsp>
+                        </a:graphicData>
+                      </a:graphic>
+                    </wp:anchor>
+                  </w:drawing>
+                </mc:Choice>
+                <mc:Fallback>
+                  <w:pict>
+                    <v:shapetype w14:anchorId="40FC793C" id="_x0000_t32" coordsize="21600,21600" o:spt="32" o:oned="t" path="m,l21600,21600e" filled="f">
+                      <v:path arrowok="t" fillok="f" o:connecttype="none"/>
+                      <o:lock v:ext="edit" shapetype="t"/>
+                    </v:shapetype>
+                    <v:shape id="Straight Arrow Connector 8" o:spid="_x0000_s1026" type="#_x0000_t32" style="position:absolute;margin-left:74.85pt;margin-top:7.6pt;width:1.5pt;height:67.5pt;flip:y;z-index:251663360;visibility:visible;mso-wrap-style:square;mso-wrap-distance-left:9pt;mso-wrap-distance-top:0;mso-wrap-distance-right:9pt;mso-wrap-distance-bottom:0;mso-position-horizontal:absolute;mso-position-horizontal-relative:text;mso-position-vertical:absolute;mso-position-vertical-relative:text" o:gfxdata="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" strokecolor="#4472c4 [3204]" strokeweight=".5pt">
+                      <v:stroke endarrow="block" joinstyle="miter"/>
+                    </v:shape>
+                  </w:pict>
+                </mc:Fallback>
+              </mc:AlternateContent>
+            </w:r>
+            <w:r>
+              <w:rPr>
+                <w:rFonts w:cs="Times New Roman"/>
+                <w:noProof/>
+                <w:sz w:val="22"/>
+              </w:rPr>
+              <mc:AlternateContent>
+                <mc:Choice Requires="wps">
+                  <w:drawing>
+                    <wp:anchor distT="0" distB="0" distL="114300" distR="114300" simplePos="0" relativeHeight="251660288" behindDoc="0" locked="0" layoutInCell="1" allowOverlap="1" wp14:anchorId="773961AB" wp14:editId="033A9F3B">
+                      <wp:simplePos x="0" y="0"/>
+                      <wp:positionH relativeFrom="column">
+                        <wp:posOffset>-20955</wp:posOffset>
+                      </wp:positionH>
+                      <wp:positionV relativeFrom="paragraph">
+                        <wp:posOffset>30480</wp:posOffset>
+                      </wp:positionV>
+                      <wp:extent cx="0" cy="1752600"/>
+                      <wp:effectExtent l="76200" t="38100" r="57150" b="19050"/>
+                      <wp:wrapNone/>
+                      <wp:docPr id="2" name="Straight Arrow Connector 2"/>
+                      <wp:cNvGraphicFramePr/>
+                      <a:graphic xmlns:a="http://schemas.openxmlformats.org/drawingml/2006/main">
+                        <a:graphicData uri="http://schemas.microsoft.com/office/word/2010/wordprocessingShape">
+                          <wps:wsp>
+                            <wps:cNvCnPr/>
+                            <wps:spPr>
+                              <a:xfrm flipV="1">
+                                <a:off x="0" y="0"/>
+                                <a:ext cx="0" cy="1752600"/>
+                              </a:xfrm>
+                              <a:prstGeom prst="straightConnector1">
+                                <a:avLst/>
+                              </a:prstGeom>
+                              <a:ln>
+                                <a:tailEnd type="triangle"/>
+                              </a:ln>
+                            </wps:spPr>
+                            <wps:style>
+                              <a:lnRef idx="1">
+                                <a:schemeClr val="accent1"/>
+                              </a:lnRef>
+                              <a:fillRef idx="0">
+                                <a:schemeClr val="accent1"/>
+                              </a:fillRef>
+                              <a:effectRef idx="0">
+                                <a:schemeClr val="accent1"/>
+                              </a:effectRef>
+                              <a:fontRef idx="minor">
+                                <a:schemeClr val="tx1"/>
+                              </a:fontRef>
+                            </wps:style>
+                            <wps:bodyPr/>
+                          </wps:wsp>
+                        </a:graphicData>
+                      </a:graphic>
+                    </wp:anchor>
+                  </w:drawing>
+                </mc:Choice>
+                <mc:Fallback>
+                  <w:pict>
+                    <v:shape w14:anchorId="03979A9B" id="Straight Arrow Connector 2" o:spid="_x0000_s1026" type="#_x0000_t32" style="position:absolute;margin-left:-1.65pt;margin-top:2.4pt;width:0;height:138pt;flip:y;z-index:251660288;visibility:visible;mso-wrap-style:square;mso-wrap-distance-left:9pt;mso-wrap-distance-top:0;mso-wrap-distance-right:9pt;mso-wrap-distance-bottom:0;mso-position-horizontal:absolute;mso-position-horizontal-relative:text;mso-position-vertical:absolute;mso-position-vertical-relative:text" o:gfxdata="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" strokecolor="#4472c4 [3204]" strokeweight=".5pt">
+                      <v:stroke endarrow="block" joinstyle="miter"/>
+                    </v:shape>
+                  </w:pict>
+                </mc:Fallback>
+              </mc:AlternateContent>
+            </w:r>
+            <w:r>
+              <w:rPr>
+                <w:rFonts w:cs="Times New Roman"/>
+                <w:sz w:val="22"/>
+              </w:rPr>
+              <w:t>+</w:t>
+            </w:r>
+            <w:proofErr w:type="gramStart"/>
+            <w:r>
+              <w:rPr>
+                <w:rFonts w:cs="Times New Roman"/>
+                <w:sz w:val="22"/>
+              </w:rPr>
+              <w:t>connect(</w:t>
+            </w:r>
+            <w:proofErr w:type="gramEnd"/>
+            <w:r>
+              <w:rPr>
+                <w:rFonts w:cs="Times New Roman"/>
+                <w:sz w:val="22"/>
+              </w:rPr>
+              <w:t>): Connection</w:t>
+            </w:r>
+          </w:p>
+        </w:tc>
+        <w:tc>
+          <w:tcPr>
+            <w:tcW w:w="2970" w:type="dxa"/>
+            <w:tcBorders>
+              <w:left w:val="nil"/>
+              <w:right w:val="nil"/>
+            </w:tcBorders>
+          </w:tcPr>
+          <w:p>
+            <w:pPr>
+              <w:rPr>
+                <w:rFonts w:cs="Times New Roman"/>
+                <w:sz w:val="22"/>
+              </w:rPr>
+            </w:pPr>
+            <w:r>
+              <w:rPr>
+                <w:rFonts w:cs="Times New Roman"/>
+                <w:sz w:val="22"/>
+              </w:rPr>
+              <w:t>+</w:t>
+            </w:r>
+            <w:proofErr w:type="gramStart"/>
+            <w:r>
+              <w:rPr>
+                <w:rFonts w:cs="Times New Roman"/>
+                <w:sz w:val="22"/>
+              </w:rPr>
+              <w:t>close(</w:t>
+            </w:r>
+            <w:proofErr w:type="gramEnd"/>
+            <w:r>
+              <w:rPr>
+                <w:rFonts w:cs="Times New Roman"/>
+                <w:sz w:val="22"/>
+              </w:rPr>
+              <w:t>Connection conn): void</w:t>
+            </w:r>
+          </w:p>
+        </w:tc>
+        <w:tc>
+          <w:tcPr>
+            <w:tcW w:w="3330" w:type="dxa"/>
+            <w:tcBorders>
+              <w:left w:val="nil"/>
+              <w:right w:val="nil"/>
+            </w:tcBorders>
+          </w:tcPr>
+          <w:p>
+            <w:pPr>
+              <w:rPr>
+                <w:rFonts w:cs="Times New Roman"/>
+                <w:sz w:val="22"/>
+              </w:rPr>
+            </w:pPr>
+            <w:r>
+              <w:rPr>
+                <w:rFonts w:cs="Times New Roman"/>
+                <w:noProof/>
+                <w:sz w:val="22"/>
+              </w:rPr>
+              <mc:AlternateContent>
+                <mc:Choice Requires="wps">
+                  <w:drawing>
+                    <wp:anchor distT="0" distB="0" distL="114300" distR="114300" simplePos="0" relativeHeight="251659264" behindDoc="0" locked="0" layoutInCell="1" allowOverlap="1" wp14:anchorId="246CDF05" wp14:editId="10996D2C">
+                      <wp:simplePos x="0" y="0"/>
+                      <wp:positionH relativeFrom="column">
+                        <wp:posOffset>7620</wp:posOffset>
+                      </wp:positionH>
+                      <wp:positionV relativeFrom="paragraph">
+                        <wp:posOffset>210185</wp:posOffset>
+                      </wp:positionV>
+                      <wp:extent cx="66675" cy="514350"/>
+                      <wp:effectExtent l="19050" t="38100" r="66675" b="19050"/>
+                      <wp:wrapNone/>
+                      <wp:docPr id="1" name="Straight Arrow Connector 1"/>
+                      <wp:cNvGraphicFramePr/>
+                      <a:graphic xmlns:a="http://schemas.openxmlformats.org/drawingml/2006/main">
+                        <a:graphicData uri="http://schemas.microsoft.com/office/word/2010/wordprocessingShape">
+                          <wps:wsp>
+                            <wps:cNvCnPr/>
+                            <wps:spPr>
+                              <a:xfrm flipV="1">
+                                <a:off x="0" y="0"/>
+                                <a:ext cx="66675" cy="514350"/>
+                              </a:xfrm>
+                              <a:prstGeom prst="straightConnector1">
+                                <a:avLst/>
+                              </a:prstGeom>
+                              <a:ln>
+                                <a:tailEnd type="triangle"/>
+                              </a:ln>
+                            </wps:spPr>
+                            <wps:style>
+                              <a:lnRef idx="1">
+                                <a:schemeClr val="accent1"/>
+                              </a:lnRef>
+                              <a:fillRef idx="0">
+                                <a:schemeClr val="accent1"/>
+                              </a:fillRef>
+                              <a:effectRef idx="0">
+                                <a:schemeClr val="accent1"/>
+                              </a:effectRef>
+                              <a:fontRef idx="minor">
+                                <a:schemeClr val="tx1"/>
+                              </a:fontRef>
+                            </wps:style>
+                            <wps:bodyPr/>
+                          </wps:wsp>
+                        </a:graphicData>
+                      </a:graphic>
+                    </wp:anchor>
+                  </w:drawing>
+                </mc:Choice>
+                <mc:Fallback>
+                  <w:pict>
+                    <v:shape w14:anchorId="708FCE31" id="Straight Arrow Connector 1" o:spid="_x0000_s1026" type="#_x0000_t32" style="position:absolute;margin-left:.6pt;margin-top:16.55pt;width:5.25pt;height:40.5pt;flip:y;z-index:251659264;visibility:visible;mso-wrap-style:square;mso-wrap-distance-left:9pt;mso-wrap-distance-top:0;mso-wrap-distance-right:9pt;mso-wrap-distance-bottom:0;mso-position-horizontal:absolute;mso-position-horizontal-relative:text;mso-position-vertical:absolute;mso-position-vertical-relative:text" o:gfxdata="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" strokecolor="#4472c4 [3204]" strokeweight=".5pt">
+                      <v:stroke endarrow="block" joinstyle="miter"/>
+                    </v:shape>
+                  </w:pict>
+                </mc:Fallback>
+              </mc:AlternateContent>
+            </w:r>
+            <w:r>
+              <w:rPr>
+                <w:rFonts w:cs="Times New Roman"/>
+                <w:sz w:val="22"/>
+              </w:rPr>
+              <w:t>+</w:t>
+            </w:r>
+            <w:proofErr w:type="spellStart"/>
+            <w:proofErr w:type="gramStart"/>
+            <w:r>
+              <w:rPr>
+                <w:rFonts w:cs="Times New Roman"/>
+                <w:sz w:val="22"/>
+              </w:rPr>
+              <w:t>pullData</w:t>
+            </w:r>
+            <w:proofErr w:type="spellEnd"/>
+            <w:r>
+              <w:rPr>
+                <w:rFonts w:cs="Times New Roman"/>
+                <w:sz w:val="22"/>
+              </w:rPr>
+              <w:t>(</w:t>
+            </w:r>
+            <w:proofErr w:type="gramEnd"/>
+            <w:r>
+              <w:rPr>
+                <w:rFonts w:cs="Times New Roman"/>
+                <w:sz w:val="22"/>
+              </w:rPr>
+              <w:t>Connection conn): void</w:t>
+            </w:r>
+          </w:p>
+        </w:tc>
+        <w:tc>
+          <w:tcPr>
+            <w:tcW w:w="3420" w:type="dxa"/>
+            <w:tcBorders>
+              <w:left w:val="nil"/>
+            </w:tcBorders>
+          </w:tcPr>
+          <w:p>
+            <w:pPr>
+              <w:rPr>
+                <w:rFonts w:cs="Times New Roman"/>
+                <w:sz w:val="22"/>
+              </w:rPr>
+            </w:pPr>
+            <w:r>
+              <w:rPr>
+                <w:rFonts w:cs="Times New Roman"/>
+                <w:sz w:val="22"/>
+              </w:rPr>
+              <w:t>+</w:t>
+            </w:r>
+            <w:proofErr w:type="spellStart"/>
+            <w:proofErr w:type="gramStart"/>
+            <w:r>
+              <w:rPr>
+                <w:rFonts w:cs="Times New Roman"/>
+                <w:sz w:val="22"/>
+              </w:rPr>
+              <w:t>pullData</w:t>
+            </w:r>
+            <w:proofErr w:type="spellEnd"/>
+            <w:r>
+              <w:rPr>
+                <w:rFonts w:cs="Times New Roman"/>
+                <w:sz w:val="22"/>
+              </w:rPr>
+              <w:t>(</w:t>
+            </w:r>
+            <w:proofErr w:type="gramEnd"/>
+            <w:r>
+              <w:rPr>
+                <w:rFonts w:cs="Times New Roman"/>
+                <w:sz w:val="22"/>
+              </w:rPr>
+              <w:t>Connection conn, String home): void</w:t>
+            </w:r>
+          </w:p>
+        </w:tc>
+      </w:tr>
+    </w:tbl>
+    <w:p>
+      <w:pPr>
+        <w:spacing w:line="240" w:lineRule="auto"/>
+        <w:jc w:val="center"/>
+        <w:rPr>
+          <w:rFonts w:cs="Times New Roman"/>
+          <w:sz w:val="22"/>
+        </w:rPr>
+      </w:pPr>
+    </w:p>
+    <w:p>
+      <w:pPr>
+        <w:spacing w:line="240" w:lineRule="auto"/>
+        <w:jc w:val="center"/>
+        <w:rPr>
+          <w:rFonts w:cs="Times New Roman"/>
+          <w:sz w:val="22"/>
+        </w:rPr>
+      </w:pPr>
     </w:p>
     <w:tbl>
       <w:tblPr>
@@ -985,15 +2073,10 @@
       <w:tblGrid>
         <w:gridCol w:w="1620"/>
         <w:gridCol w:w="990"/>
-        <w:gridCol w:w="990"/>
-        <w:gridCol w:w="161"/>
-        <w:gridCol w:w="379"/>
-        <w:gridCol w:w="270"/>
+        <w:gridCol w:w="1800"/>
         <w:gridCol w:w="1980"/>
         <w:gridCol w:w="540"/>
-        <w:gridCol w:w="990"/>
-        <w:gridCol w:w="180"/>
-        <w:gridCol w:w="720"/>
+        <w:gridCol w:w="1890"/>
         <w:gridCol w:w="1260"/>
         <w:gridCol w:w="1980"/>
       </w:tblGrid>
@@ -1004,7 +2087,7 @@
         <w:tc>
           <w:tcPr>
             <w:tcW w:w="12060" w:type="dxa"/>
-            <w:gridSpan w:val="13"/>
+            <w:gridSpan w:val="8"/>
           </w:tcPr>
           <w:p>
             <w:pPr>
@@ -1056,7 +2139,7 @@
         <w:tc>
           <w:tcPr>
             <w:tcW w:w="2790" w:type="dxa"/>
-            <w:gridSpan w:val="5"/>
+            <w:gridSpan w:val="2"/>
             <w:tcBorders>
               <w:left w:val="nil"/>
               <w:right w:val="nil"/>
@@ -1128,7 +2211,7 @@
         <w:tc>
           <w:tcPr>
             <w:tcW w:w="3150" w:type="dxa"/>
-            <w:gridSpan w:val="4"/>
+            <w:gridSpan w:val="2"/>
             <w:tcBorders>
               <w:left w:val="nil"/>
               <w:right w:val="nil"/>
@@ -1228,6 +2311,80 @@
             <w:r>
               <w:rPr>
                 <w:rFonts w:cs="Times New Roman"/>
+                <w:noProof/>
+                <w:sz w:val="22"/>
+              </w:rPr>
+              <mc:AlternateContent>
+                <mc:Choice Requires="wps">
+                  <w:drawing>
+                    <wp:anchor distT="0" distB="0" distL="114300" distR="114300" simplePos="0" relativeHeight="251662336" behindDoc="0" locked="0" layoutInCell="1" allowOverlap="1" wp14:anchorId="4C272DDF" wp14:editId="7AC647C0">
+                      <wp:simplePos x="0" y="0"/>
+                      <wp:positionH relativeFrom="column">
+                        <wp:posOffset>969645</wp:posOffset>
+                      </wp:positionH>
+                      <wp:positionV relativeFrom="paragraph">
+                        <wp:posOffset>104140</wp:posOffset>
+                      </wp:positionV>
+                      <wp:extent cx="1162050" cy="542925"/>
+                      <wp:effectExtent l="0" t="0" r="19050" b="28575"/>
+                      <wp:wrapNone/>
+                      <wp:docPr id="6" name="Connector: Elbow 6"/>
+                      <wp:cNvGraphicFramePr/>
+                      <a:graphic xmlns:a="http://schemas.openxmlformats.org/drawingml/2006/main">
+                        <a:graphicData uri="http://schemas.microsoft.com/office/word/2010/wordprocessingShape">
+                          <wps:wsp>
+                            <wps:cNvCnPr/>
+                            <wps:spPr>
+                              <a:xfrm flipH="1" flipV="1">
+                                <a:off x="0" y="0"/>
+                                <a:ext cx="1162050" cy="542925"/>
+                              </a:xfrm>
+                              <a:prstGeom prst="bentConnector3">
+                                <a:avLst/>
+                              </a:prstGeom>
+                            </wps:spPr>
+                            <wps:style>
+                              <a:lnRef idx="1">
+                                <a:schemeClr val="accent1"/>
+                              </a:lnRef>
+                              <a:fillRef idx="0">
+                                <a:schemeClr val="accent1"/>
+                              </a:fillRef>
+                              <a:effectRef idx="0">
+                                <a:schemeClr val="accent1"/>
+                              </a:effectRef>
+                              <a:fontRef idx="minor">
+                                <a:schemeClr val="tx1"/>
+                              </a:fontRef>
+                            </wps:style>
+                            <wps:bodyPr/>
+                          </wps:wsp>
+                        </a:graphicData>
+                      </a:graphic>
+                    </wp:anchor>
+                  </w:drawing>
+                </mc:Choice>
+                <mc:Fallback>
+                  <w:pict>
+                    <v:shapetype w14:anchorId="53BC6174" id="_x0000_t34" coordsize="21600,21600" o:spt="34" o:oned="t" adj="10800" path="m,l@0,0@0,21600,21600,21600e" filled="f">
+                      <v:stroke joinstyle="miter"/>
+                      <v:formulas>
+                        <v:f eqn="val #0"/>
+                      </v:formulas>
+                      <v:path arrowok="t" fillok="f" o:connecttype="none"/>
+                      <v:handles>
+                        <v:h position="#0,center"/>
+                      </v:handles>
+                      <o:lock v:ext="edit" shapetype="t"/>
+                    </v:shapetype>
+                    <v:shape id="Connector: Elbow 6" o:spid="_x0000_s1026" type="#_x0000_t34" style="position:absolute;margin-left:76.35pt;margin-top:8.2pt;width:91.5pt;height:42.75pt;flip:x y;z-index:251662336;visibility:visible;mso-wrap-style:square;mso-wrap-distance-left:9pt;mso-wrap-distance-top:0;mso-wrap-distance-right:9pt;mso-wrap-distance-bottom:0;mso-position-horizontal:absolute;mso-position-horizontal-relative:text;mso-position-vertical:absolute;mso-position-vertical-relative:text" o:gfxdata="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" strokecolor="#4472c4 [3204]" strokeweight=".5pt"/>
+                  </w:pict>
+                </mc:Fallback>
+              </mc:AlternateContent>
+            </w:r>
+            <w:r>
+              <w:rPr>
+                <w:rFonts w:cs="Times New Roman"/>
                 <w:sz w:val="22"/>
               </w:rPr>
               <w:t xml:space="preserve">+ </w:t>
@@ -1292,7 +2449,7 @@
         <w:tc>
           <w:tcPr>
             <w:tcW w:w="3780" w:type="dxa"/>
-            <w:gridSpan w:val="5"/>
+            <w:gridSpan w:val="2"/>
             <w:tcBorders>
               <w:left w:val="nil"/>
               <w:right w:val="nil"/>
@@ -1382,7 +2539,7 @@
         <w:tc>
           <w:tcPr>
             <w:tcW w:w="2430" w:type="dxa"/>
-            <w:gridSpan w:val="4"/>
+            <w:gridSpan w:val="2"/>
             <w:tcBorders>
               <w:left w:val="nil"/>
               <w:right w:val="nil"/>
@@ -1590,11 +2747,89 @@
           </w:p>
         </w:tc>
       </w:tr>
+    </w:tbl>
+    <w:p>
+      <w:r>
+        <w:rPr>
+          <w:noProof/>
+        </w:rPr>
+        <mc:AlternateContent>
+          <mc:Choice Requires="wps">
+            <w:drawing>
+              <wp:anchor distT="0" distB="0" distL="114300" distR="114300" simplePos="0" relativeHeight="251661312" behindDoc="0" locked="0" layoutInCell="1" allowOverlap="1" wp14:anchorId="1AD6A455" wp14:editId="5AA95995">
+                <wp:simplePos x="0" y="0"/>
+                <wp:positionH relativeFrom="column">
+                  <wp:posOffset>1304925</wp:posOffset>
+                </wp:positionH>
+                <wp:positionV relativeFrom="paragraph">
+                  <wp:posOffset>168275</wp:posOffset>
+                </wp:positionV>
+                <wp:extent cx="76200" cy="2286000"/>
+                <wp:effectExtent l="0" t="0" r="19050" b="19050"/>
+                <wp:wrapNone/>
+                <wp:docPr id="5" name="Connector: Elbow 5"/>
+                <wp:cNvGraphicFramePr/>
+                <a:graphic xmlns:a="http://schemas.openxmlformats.org/drawingml/2006/main">
+                  <a:graphicData uri="http://schemas.microsoft.com/office/word/2010/wordprocessingShape">
+                    <wps:wsp>
+                      <wps:cNvCnPr/>
+                      <wps:spPr>
+                        <a:xfrm flipH="1" flipV="1">
+                          <a:off x="0" y="0"/>
+                          <a:ext cx="76200" cy="2286000"/>
+                        </a:xfrm>
+                        <a:prstGeom prst="bentConnector3">
+                          <a:avLst/>
+                        </a:prstGeom>
+                      </wps:spPr>
+                      <wps:style>
+                        <a:lnRef idx="1">
+                          <a:schemeClr val="accent1"/>
+                        </a:lnRef>
+                        <a:fillRef idx="0">
+                          <a:schemeClr val="accent1"/>
+                        </a:fillRef>
+                        <a:effectRef idx="0">
+                          <a:schemeClr val="accent1"/>
+                        </a:effectRef>
+                        <a:fontRef idx="minor">
+                          <a:schemeClr val="tx1"/>
+                        </a:fontRef>
+                      </wps:style>
+                      <wps:bodyPr/>
+                    </wps:wsp>
+                  </a:graphicData>
+                </a:graphic>
+              </wp:anchor>
+            </w:drawing>
+          </mc:Choice>
+          <mc:Fallback>
+            <w:pict>
+              <v:shape w14:anchorId="3D156F1E" id="Connector: Elbow 5" o:spid="_x0000_s1026" type="#_x0000_t34" style="position:absolute;margin-left:102.75pt;margin-top:13.25pt;width:6pt;height:180pt;flip:x y;z-index:251661312;visibility:visible;mso-wrap-style:square;mso-wrap-distance-left:9pt;mso-wrap-distance-top:0;mso-wrap-distance-right:9pt;mso-wrap-distance-bottom:0;mso-position-horizontal:absolute;mso-position-horizontal-relative:text;mso-position-vertical:absolute;mso-position-vertical-relative:text" o:gfxdata="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" strokecolor="#4472c4 [3204]" strokeweight=".5pt"/>
+            </w:pict>
+          </mc:Fallback>
+        </mc:AlternateContent>
+      </w:r>
+    </w:p>
+    <w:tbl>
+      <w:tblPr>
+        <w:tblStyle w:val="TableGrid"/>
+        <w:tblW w:w="12060" w:type="dxa"/>
+        <w:tblInd w:w="-1355" w:type="dxa"/>
+        <w:tblLook w:val="04A0" w:firstRow="1" w:lastRow="0" w:firstColumn="1" w:lastColumn="0" w:noHBand="0" w:noVBand="1"/>
+      </w:tblPr>
+      <w:tblGrid>
+        <w:gridCol w:w="3600"/>
+        <w:gridCol w:w="540"/>
+        <w:gridCol w:w="3780"/>
+        <w:gridCol w:w="180"/>
+        <w:gridCol w:w="3960"/>
+      </w:tblGrid>
       <w:tr>
         <w:tc>
           <w:tcPr>
             <w:tcW w:w="12060" w:type="dxa"/>
-            <w:gridSpan w:val="13"/>
+            <w:gridSpan w:val="5"/>
           </w:tcPr>
           <w:p>
             <w:pPr>
@@ -1623,7 +2858,7 @@
         <w:tc>
           <w:tcPr>
             <w:tcW w:w="4140" w:type="dxa"/>
-            <w:gridSpan w:val="5"/>
+            <w:gridSpan w:val="2"/>
             <w:tcBorders>
               <w:right w:val="nil"/>
             </w:tcBorders>
@@ -1788,7 +3023,7 @@
         <w:tc>
           <w:tcPr>
             <w:tcW w:w="3960" w:type="dxa"/>
-            <w:gridSpan w:val="5"/>
+            <w:gridSpan w:val="2"/>
             <w:tcBorders>
               <w:left w:val="nil"/>
               <w:right w:val="nil"/>
@@ -1939,7 +3174,6 @@
         <w:tc>
           <w:tcPr>
             <w:tcW w:w="3960" w:type="dxa"/>
-            <w:gridSpan w:val="3"/>
             <w:tcBorders>
               <w:left w:val="nil"/>
             </w:tcBorders>
@@ -2102,7 +3336,6 @@
         <w:tc>
           <w:tcPr>
             <w:tcW w:w="3600" w:type="dxa"/>
-            <w:gridSpan w:val="3"/>
             <w:tcBorders>
               <w:right w:val="nil"/>
             </w:tcBorders>
@@ -2309,7 +3542,7 @@
         <w:tc>
           <w:tcPr>
             <w:tcW w:w="4320" w:type="dxa"/>
-            <w:gridSpan w:val="6"/>
+            <w:gridSpan w:val="2"/>
             <w:tcBorders>
               <w:left w:val="nil"/>
               <w:right w:val="nil"/>
@@ -2599,7 +3832,7 @@
         <w:tc>
           <w:tcPr>
             <w:tcW w:w="4140" w:type="dxa"/>
-            <w:gridSpan w:val="4"/>
+            <w:gridSpan w:val="2"/>
             <w:tcBorders>
               <w:left w:val="nil"/>
             </w:tcBorders>
@@ -2830,11 +4063,25 @@
           </w:p>
         </w:tc>
       </w:tr>
+    </w:tbl>
+    <w:p/>
+    <w:tbl>
+      <w:tblPr>
+        <w:tblStyle w:val="TableGrid"/>
+        <w:tblW w:w="12060" w:type="dxa"/>
+        <w:tblInd w:w="-1355" w:type="dxa"/>
+        <w:tblLook w:val="04A0" w:firstRow="1" w:lastRow="0" w:firstColumn="1" w:lastColumn="0" w:noHBand="0" w:noVBand="1"/>
+      </w:tblPr>
+      <w:tblGrid>
+        <w:gridCol w:w="3761"/>
+        <w:gridCol w:w="4159"/>
+        <w:gridCol w:w="4140"/>
+      </w:tblGrid>
       <w:tr>
         <w:tc>
           <w:tcPr>
             <w:tcW w:w="12060" w:type="dxa"/>
-            <w:gridSpan w:val="13"/>
+            <w:gridSpan w:val="3"/>
           </w:tcPr>
           <w:p>
             <w:pPr>
@@ -2863,7 +4110,6 @@
         <w:tc>
           <w:tcPr>
             <w:tcW w:w="3761" w:type="dxa"/>
-            <w:gridSpan w:val="4"/>
             <w:tcBorders>
               <w:top w:val="single" w:sz="4" w:space="0" w:color="auto"/>
               <w:left w:val="single" w:sz="4" w:space="0" w:color="auto"/>
@@ -3414,7 +4660,6 @@
         <w:tc>
           <w:tcPr>
             <w:tcW w:w="4159" w:type="dxa"/>
-            <w:gridSpan w:val="5"/>
             <w:tcBorders>
               <w:left w:val="nil"/>
               <w:right w:val="nil"/>
@@ -3694,7 +4939,6 @@
         <w:tc>
           <w:tcPr>
             <w:tcW w:w="4140" w:type="dxa"/>
-            <w:gridSpan w:val="4"/>
             <w:tcBorders>
               <w:top w:val="single" w:sz="4" w:space="0" w:color="auto"/>
               <w:left w:val="nil"/>
@@ -3988,7 +5232,6 @@
         <w:tc>
           <w:tcPr>
             <w:tcW w:w="3761" w:type="dxa"/>
-            <w:gridSpan w:val="4"/>
             <w:tcBorders>
               <w:top w:val="single" w:sz="4" w:space="0" w:color="auto"/>
               <w:left w:val="single" w:sz="4" w:space="0" w:color="auto"/>
@@ -4644,7 +5887,6 @@
         <w:tc>
           <w:tcPr>
             <w:tcW w:w="4159" w:type="dxa"/>
-            <w:gridSpan w:val="5"/>
             <w:tcBorders>
               <w:left w:val="nil"/>
               <w:right w:val="nil"/>
@@ -4994,7 +6236,6 @@
         <w:tc>
           <w:tcPr>
             <w:tcW w:w="4140" w:type="dxa"/>
-            <w:gridSpan w:val="4"/>
             <w:tcBorders>
               <w:left w:val="nil"/>
             </w:tcBorders>
@@ -5347,6 +6588,13 @@
         </w:rPr>
         <w:t>.</w:t>
       </w:r>
+      <w:r>
+        <w:rPr>
+          <w:rFonts w:cs="Times New Roman"/>
+          <w:sz w:val="22"/>
+        </w:rPr>
+        <w:t xml:space="preserve"> Accessed 2 April 2018</w:t>
+      </w:r>
     </w:p>
     <w:p>
       <w:pPr>
@@ -5361,6 +6609,7 @@
           <w:rFonts w:cs="Times New Roman"/>
           <w:sz w:val="22"/>
         </w:rPr>
+        <w:lastRenderedPageBreak/>
         <w:t xml:space="preserve">Saleem, </w:t>
       </w:r>
       <w:proofErr w:type="spellStart"/>
@@ -5409,7 +6658,127 @@
           <w:rFonts w:cs="Times New Roman"/>
           <w:sz w:val="22"/>
         </w:rPr>
-        <w:t>, 2 Dec. 2016, www.youtube.com/watch?v=Zb1AWUroicM.</w:t>
+        <w:t xml:space="preserve">, 2 Dec. 2016, </w:t>
+      </w:r>
+      <w:r>
+        <w:rPr>
+          <w:rFonts w:cs="Times New Roman"/>
+          <w:sz w:val="22"/>
+        </w:rPr>
+        <w:t>www.youtube.com/watch?v=Zb1AWUroicM</w:t>
+      </w:r>
+      <w:r>
+        <w:rPr>
+          <w:rFonts w:cs="Times New Roman"/>
+          <w:sz w:val="22"/>
+        </w:rPr>
+        <w:t>.</w:t>
+      </w:r>
+      <w:r>
+        <w:rPr>
+          <w:rFonts w:cs="Times New Roman"/>
+          <w:sz w:val="22"/>
+        </w:rPr>
+        <w:t xml:space="preserve"> </w:t>
+      </w:r>
+      <w:r>
+        <w:rPr>
+          <w:rFonts w:cs="Times New Roman"/>
+          <w:sz w:val="22"/>
+        </w:rPr>
+        <w:t>Accessed 2 April 2018</w:t>
+      </w:r>
+    </w:p>
+    <w:p>
+      <w:pPr>
+        <w:ind w:left="720" w:hanging="720"/>
+        <w:rPr>
+          <w:rFonts w:cs="Times New Roman"/>
+          <w:sz w:val="22"/>
+        </w:rPr>
+      </w:pPr>
+      <w:proofErr w:type="spellStart"/>
+      <w:r>
+        <w:rPr>
+          <w:rFonts w:cs="Times New Roman"/>
+          <w:sz w:val="22"/>
+        </w:rPr>
+        <w:t>DePersio</w:t>
+      </w:r>
+      <w:proofErr w:type="spellEnd"/>
+      <w:r>
+        <w:rPr>
+          <w:rFonts w:cs="Times New Roman"/>
+          <w:sz w:val="22"/>
+        </w:rPr>
+        <w:t>, Greg. “How Much Money Do You Need to Live in Miami?” Investopedia, Investopedia, 8 Sept. 2015, www.investopedia.com/articles/personal-finance/090815/how-much-money-do-you-need-live-miami.asp.</w:t>
+      </w:r>
+      <w:r>
+        <w:rPr>
+          <w:rFonts w:cs="Times New Roman"/>
+          <w:sz w:val="22"/>
+        </w:rPr>
+        <w:t xml:space="preserve"> Accessed </w:t>
+      </w:r>
+      <w:r>
+        <w:rPr>
+          <w:rFonts w:cs="Times New Roman"/>
+          <w:sz w:val="22"/>
+        </w:rPr>
+        <w:t>28</w:t>
+      </w:r>
+      <w:r>
+        <w:rPr>
+          <w:rFonts w:cs="Times New Roman"/>
+          <w:sz w:val="22"/>
+        </w:rPr>
+        <w:t xml:space="preserve"> Mar</w:t>
+      </w:r>
+      <w:r>
+        <w:rPr>
+          <w:rFonts w:cs="Times New Roman"/>
+          <w:sz w:val="22"/>
+        </w:rPr>
+        <w:t>ch</w:t>
+      </w:r>
+      <w:r>
+        <w:rPr>
+          <w:rFonts w:cs="Times New Roman"/>
+          <w:sz w:val="22"/>
+        </w:rPr>
+        <w:t xml:space="preserve"> 2018</w:t>
+      </w:r>
+    </w:p>
+    <w:p>
+      <w:pPr>
+        <w:ind w:left="720" w:hanging="720"/>
+        <w:rPr>
+          <w:rFonts w:cs="Times New Roman"/>
+          <w:sz w:val="22"/>
+        </w:rPr>
+      </w:pPr>
+      <w:proofErr w:type="spellStart"/>
+      <w:r>
+        <w:rPr>
+          <w:rFonts w:cs="Times New Roman"/>
+          <w:sz w:val="22"/>
+        </w:rPr>
+        <w:t>DePersio</w:t>
+      </w:r>
+      <w:proofErr w:type="spellEnd"/>
+      <w:r>
+        <w:rPr>
+          <w:rFonts w:cs="Times New Roman"/>
+          <w:sz w:val="22"/>
+        </w:rPr>
+        <w:t xml:space="preserve">, Greg. “How Much Money Do You Need to Live in NYC?” Investopedia, Investopedia, 9 Mar. 2018, www.investopedia.com/articles/personal-finance/092415/how-much-money-do-you-need-live-nyc.asp. </w:t>
+      </w:r>
+      <w:r>
+        <w:rPr>
+          <w:rFonts w:cs="Times New Roman"/>
+          <w:sz w:val="22"/>
+        </w:rPr>
+        <w:t>Accessed 28 March 2018</w:t>
       </w:r>
     </w:p>
     <w:sectPr>
@@ -6315,7 +7684,7 @@
 </file>
 
 <file path=customXml/itemProps1.xml><?xml version="1.0" encoding="utf-8"?>
-<ds:datastoreItem xmlns:ds="http://schemas.openxmlformats.org/officeDocument/2006/customXml" ds:itemID="{786689ED-71F4-4C78-BEA1-F4496A8172D3}">
+<ds:datastoreItem xmlns:ds="http://schemas.openxmlformats.org/officeDocument/2006/customXml" ds:itemID="{BC5455E7-EBB3-4428-9DFB-9D84111E495E}">
   <ds:schemaRefs>
     <ds:schemaRef ds:uri="http://schemas.openxmlformats.org/officeDocument/2006/bibliography"/>
   </ds:schemaRefs>

</xml_diff>